<commit_message>
hampir selesai nomer 9
</commit_message>
<xml_diff>
--- a/laporan/IstighfarinBahtiarAmry_155150401111129_LAPORAN1.docx
+++ b/laporan/IstighfarinBahtiarAmry_155150401111129_LAPORAN1.docx
@@ -753,7 +753,7 @@
                     <a:blip r:embed="rId7">
                       <a:extLst>
                         <a:ext uri="{28A0092B-C50C-407E-A947-70E740481C1C}">
-                          <a14:useLocalDpi xmlns="" xmlns:wpc="http://schemas.microsoft.com/office/word/2010/wordprocessingCanvas" xmlns:mc="http://schemas.openxmlformats.org/markup-compatibility/2006" xmlns:o="urn:schemas-microsoft-com:office:office" xmlns:v="urn:schemas-microsoft-com:vml" xmlns:wp14="http://schemas.microsoft.com/office/word/2010/wordprocessingDrawing" xmlns:w10="urn:schemas-microsoft-com:office:word" xmlns:w="http://schemas.openxmlformats.org/wordprocessingml/2006/main" xmlns:w14="http://schemas.microsoft.com/office/word/2010/wordml" xmlns:w15="http://schemas.microsoft.com/office/word/2012/wordml" xmlns:wpg="http://schemas.microsoft.com/office/word/2010/wordprocessingGroup" xmlns:wpi="http://schemas.microsoft.com/office/word/2010/wordprocessingInk" xmlns:wps="http://schemas.microsoft.com/office/word/2010/wordprocessingShape" xmlns:a14="http://schemas.microsoft.com/office/drawing/2010/main" val="0"/>
+                          <a14:useLocalDpi xmlns:a14="http://schemas.microsoft.com/office/drawing/2010/main" xmlns:wps="http://schemas.microsoft.com/office/word/2010/wordprocessingShape" xmlns:wpi="http://schemas.microsoft.com/office/word/2010/wordprocessingInk" xmlns:wpg="http://schemas.microsoft.com/office/word/2010/wordprocessingGroup" xmlns:w15="http://schemas.microsoft.com/office/word/2012/wordml" xmlns:w14="http://schemas.microsoft.com/office/word/2010/wordml" xmlns:w="http://schemas.openxmlformats.org/wordprocessingml/2006/main" xmlns:w10="urn:schemas-microsoft-com:office:word" xmlns:wp14="http://schemas.microsoft.com/office/word/2010/wordprocessingDrawing" xmlns:v="urn:schemas-microsoft-com:vml" xmlns:o="urn:schemas-microsoft-com:office:office" xmlns:mc="http://schemas.openxmlformats.org/markup-compatibility/2006" xmlns:wpc="http://schemas.microsoft.com/office/word/2010/wordprocessingCanvas" xmlns="" val="0"/>
                         </a:ext>
                       </a:extLst>
                     </a:blip>
@@ -1325,7 +1325,6 @@
               <w:rPr>
                 <w:rFonts w:ascii="Times New Roman" w:hAnsi="Times New Roman" w:cs="Times New Roman"/>
               </w:rPr>
-              <w:lastRenderedPageBreak/>
               <w:t>public class MainMobil {</w:t>
             </w:r>
           </w:p>
@@ -1999,7 +1998,6 @@
         <w:rPr>
           <w:noProof/>
         </w:rPr>
-        <w:lastRenderedPageBreak/>
         <w:pict>
           <v:shapetype id="_x0000_t75" coordsize="21600,21600" o:spt="75" o:preferrelative="t" path="m@4@5l@4@11@9@11@9@5xe" filled="f" stroked="f">
             <v:stroke joinstyle="miter"/>
@@ -2554,20 +2552,20 @@
               <w:rPr>
                 <w:rFonts w:ascii="Times New Roman" w:hAnsi="Times New Roman" w:cs="Times New Roman"/>
               </w:rPr>
+              <w:t xml:space="preserve">    public Double setWaktu(Double x){</w:t>
+            </w:r>
+          </w:p>
+          <w:p>
+            <w:pPr>
+              <w:rPr>
+                <w:rFonts w:ascii="Times New Roman" w:hAnsi="Times New Roman" w:cs="Times New Roman"/>
+              </w:rPr>
+            </w:pPr>
+            <w:r>
+              <w:rPr>
+                <w:rFonts w:ascii="Times New Roman" w:hAnsi="Times New Roman" w:cs="Times New Roman"/>
+              </w:rPr>
               <w:lastRenderedPageBreak/>
-              <w:t xml:space="preserve">    public Double setWaktu(Double x){</w:t>
-            </w:r>
-          </w:p>
-          <w:p>
-            <w:pPr>
-              <w:rPr>
-                <w:rFonts w:ascii="Times New Roman" w:hAnsi="Times New Roman" w:cs="Times New Roman"/>
-              </w:rPr>
-            </w:pPr>
-            <w:r>
-              <w:rPr>
-                <w:rFonts w:ascii="Times New Roman" w:hAnsi="Times New Roman" w:cs="Times New Roman"/>
-              </w:rPr>
               <w:t xml:space="preserve">        return waktu=x;</w:t>
             </w:r>
           </w:p>
@@ -3226,20 +3224,20 @@
               <w:rPr>
                 <w:rFonts w:ascii="Times New Roman" w:hAnsi="Times New Roman" w:cs="Times New Roman"/>
               </w:rPr>
+              <w:t xml:space="preserve">        m2.setManufaktur(merk2);</w:t>
+            </w:r>
+          </w:p>
+          <w:p>
+            <w:pPr>
+              <w:rPr>
+                <w:rFonts w:ascii="Times New Roman" w:hAnsi="Times New Roman" w:cs="Times New Roman"/>
+              </w:rPr>
+            </w:pPr>
+            <w:r>
+              <w:rPr>
+                <w:rFonts w:ascii="Times New Roman" w:hAnsi="Times New Roman" w:cs="Times New Roman"/>
+              </w:rPr>
               <w:lastRenderedPageBreak/>
-              <w:t xml:space="preserve">        m2.setManufaktur(merk2);</w:t>
-            </w:r>
-          </w:p>
-          <w:p>
-            <w:pPr>
-              <w:rPr>
-                <w:rFonts w:ascii="Times New Roman" w:hAnsi="Times New Roman" w:cs="Times New Roman"/>
-              </w:rPr>
-            </w:pPr>
-            <w:r>
-              <w:rPr>
-                <w:rFonts w:ascii="Times New Roman" w:hAnsi="Times New Roman" w:cs="Times New Roman"/>
-              </w:rPr>
               <w:t xml:space="preserve">        System.out.print("Masukkan Nomer Plat Mobil 2: ");</w:t>
             </w:r>
           </w:p>
@@ -11115,7 +11113,7 @@
           <w:noProof/>
         </w:rPr>
         <w:pict>
-          <v:shape id="_x0000_s1032" type="#_x0000_t75" style="position:absolute;left:0;text-align:left;margin-left:64.35pt;margin-top:5.35pt;width:273.6pt;height:342.9pt;z-index:251671552">
+          <v:shape id="_x0000_s1032" type="#_x0000_t75" style="position:absolute;left:0;text-align:left;margin-left:35.8pt;margin-top:5.35pt;width:302.15pt;height:378.7pt;z-index:251671552">
             <v:imagedata r:id="rId13" o:title="8"/>
           </v:shape>
         </w:pict>
@@ -11580,6 +11578,866 @@
     <w:p>
       <w:pPr>
         <w:pStyle w:val="ListParagraph"/>
+        <w:numPr>
+          <w:ilvl w:val="0"/>
+          <w:numId w:val="10"/>
+        </w:numPr>
+        <w:spacing w:after="0" w:line="240" w:lineRule="auto"/>
+        <w:rPr>
+          <w:rFonts w:ascii="Times New Roman" w:hAnsi="Times New Roman" w:cs="Times New Roman"/>
+          <w:sz w:val="24"/>
+        </w:rPr>
+      </w:pPr>
+      <w:r>
+        <w:rPr>
+          <w:rFonts w:ascii="Times New Roman" w:hAnsi="Times New Roman" w:cs="Times New Roman"/>
+        </w:rPr>
+        <w:lastRenderedPageBreak/>
+        <w:t xml:space="preserve"> Mahasiswa A ingin menulis pada sebuah buku tulis yang ingin dia miliki, isi lembar buku tersebut adalah 50 lembar. Setiap harinya ia menulis sebanyak 100 kata perhari yang cukup untuk 1/2 halaman buku. Buatlah rumus untuk menghitung berapa lama ia menghabiskan 1 buku tersebut serta identifikasilah objek, dan karakteristiknya kemudian implementasikan dalam bentuk class.</w:t>
+      </w:r>
+    </w:p>
+    <w:p>
+      <w:pPr>
+        <w:pStyle w:val="ListParagraph"/>
+        <w:spacing w:after="0" w:line="240" w:lineRule="auto"/>
+        <w:ind w:left="284"/>
+        <w:rPr>
+          <w:rFonts w:ascii="Times New Roman" w:hAnsi="Times New Roman" w:cs="Times New Roman"/>
+          <w:b/>
+          <w:sz w:val="24"/>
+        </w:rPr>
+      </w:pPr>
+    </w:p>
+    <w:p>
+      <w:pPr>
+        <w:pStyle w:val="ListParagraph"/>
+        <w:spacing w:after="0" w:line="240" w:lineRule="auto"/>
+        <w:ind w:left="284"/>
+        <w:rPr>
+          <w:rFonts w:ascii="Times New Roman" w:hAnsi="Times New Roman" w:cs="Times New Roman"/>
+        </w:rPr>
+      </w:pPr>
+      <w:r>
+        <w:rPr>
+          <w:rFonts w:ascii="Times New Roman" w:hAnsi="Times New Roman" w:cs="Times New Roman"/>
+        </w:rPr>
+        <w:t>Dari Kasus Diatas Dapat Didefinisikan Sebagai Berikut :</w:t>
+      </w:r>
+    </w:p>
+    <w:p>
+      <w:pPr>
+        <w:spacing w:after="0" w:line="240" w:lineRule="auto"/>
+        <w:rPr>
+          <w:rFonts w:ascii="Times New Roman" w:hAnsi="Times New Roman" w:cs="Times New Roman"/>
+        </w:rPr>
+      </w:pPr>
+      <w:r>
+        <w:rPr>
+          <w:rFonts w:ascii="Times New Roman" w:hAnsi="Times New Roman" w:cs="Times New Roman"/>
+        </w:rPr>
+        <w:t xml:space="preserve">Class        </w:t>
+      </w:r>
+      <w:r>
+        <w:rPr>
+          <w:rFonts w:ascii="Times New Roman" w:hAnsi="Times New Roman" w:cs="Times New Roman"/>
+        </w:rPr>
+        <w:t xml:space="preserve">       </w:t>
+      </w:r>
+      <w:r>
+        <w:rPr>
+          <w:rFonts w:ascii="Times New Roman" w:hAnsi="Times New Roman" w:cs="Times New Roman"/>
+        </w:rPr>
+        <w:t>: Buku</w:t>
+      </w:r>
+    </w:p>
+    <w:p>
+      <w:pPr>
+        <w:spacing w:after="0" w:line="240" w:lineRule="auto"/>
+        <w:rPr>
+          <w:rFonts w:ascii="Times New Roman" w:hAnsi="Times New Roman" w:cs="Times New Roman"/>
+        </w:rPr>
+      </w:pPr>
+      <w:r>
+        <w:rPr>
+          <w:rFonts w:ascii="Times New Roman" w:hAnsi="Times New Roman" w:cs="Times New Roman"/>
+        </w:rPr>
+        <w:t xml:space="preserve">Object     </w:t>
+      </w:r>
+      <w:r>
+        <w:rPr>
+          <w:rFonts w:ascii="Times New Roman" w:hAnsi="Times New Roman" w:cs="Times New Roman"/>
+        </w:rPr>
+        <w:t xml:space="preserve">        </w:t>
+      </w:r>
+      <w:r>
+        <w:rPr>
+          <w:rFonts w:ascii="Times New Roman" w:hAnsi="Times New Roman" w:cs="Times New Roman"/>
+        </w:rPr>
+        <w:t>: Buku tulis,Penulis,dan Waktu</w:t>
+      </w:r>
+    </w:p>
+    <w:p>
+      <w:pPr>
+        <w:spacing w:after="0" w:line="240" w:lineRule="auto"/>
+        <w:rPr>
+          <w:rFonts w:ascii="Times New Roman" w:hAnsi="Times New Roman" w:cs="Times New Roman"/>
+        </w:rPr>
+      </w:pPr>
+      <w:r>
+        <w:rPr>
+          <w:rFonts w:ascii="Times New Roman" w:hAnsi="Times New Roman" w:cs="Times New Roman"/>
+        </w:rPr>
+        <w:t xml:space="preserve">Atrribut  </w:t>
+      </w:r>
+      <w:r>
+        <w:rPr>
+          <w:rFonts w:ascii="Times New Roman" w:hAnsi="Times New Roman" w:cs="Times New Roman"/>
+        </w:rPr>
+        <w:t xml:space="preserve">        </w:t>
+      </w:r>
+      <w:r>
+        <w:rPr>
+          <w:rFonts w:ascii="Times New Roman" w:hAnsi="Times New Roman" w:cs="Times New Roman"/>
+        </w:rPr>
+        <w:t>: halaman,</w:t>
+      </w:r>
+      <w:r>
+        <w:rPr>
+          <w:rFonts w:ascii="Times New Roman" w:hAnsi="Times New Roman" w:cs="Times New Roman"/>
+        </w:rPr>
+        <w:t>hari</w:t>
+      </w:r>
+      <w:r>
+        <w:rPr>
+          <w:rFonts w:ascii="Times New Roman" w:hAnsi="Times New Roman" w:cs="Times New Roman"/>
+        </w:rPr>
+        <w:t>,dan kecepatan menulis</w:t>
+      </w:r>
+    </w:p>
+    <w:p>
+      <w:pPr>
+        <w:spacing w:after="0" w:line="240" w:lineRule="auto"/>
+        <w:rPr>
+          <w:rFonts w:ascii="Times New Roman" w:hAnsi="Times New Roman" w:cs="Times New Roman"/>
+        </w:rPr>
+      </w:pPr>
+      <w:r>
+        <w:rPr>
+          <w:rFonts w:ascii="Times New Roman" w:hAnsi="Times New Roman" w:cs="Times New Roman"/>
+        </w:rPr>
+        <w:t>Karakteristik : Ditulis,menulis</w:t>
+      </w:r>
+      <w:r>
+        <w:rPr>
+          <w:rFonts w:ascii="Times New Roman" w:hAnsi="Times New Roman" w:cs="Times New Roman"/>
+        </w:rPr>
+        <w:t>,dan lama waktu</w:t>
+      </w:r>
+    </w:p>
+    <w:tbl>
+      <w:tblPr>
+        <w:tblStyle w:val="TableGrid"/>
+        <w:tblpPr w:leftFromText="180" w:rightFromText="180" w:vertAnchor="text" w:horzAnchor="margin" w:tblpXSpec="center" w:tblpY="111"/>
+        <w:tblW w:w="0" w:type="auto"/>
+        <w:tblLook w:val="04A0"/>
+      </w:tblPr>
+      <w:tblGrid>
+        <w:gridCol w:w="3401"/>
+      </w:tblGrid>
+      <w:tr>
+        <w:trPr>
+          <w:trHeight w:val="620"/>
+        </w:trPr>
+        <w:tc>
+          <w:tcPr>
+            <w:tcW w:w="3401" w:type="dxa"/>
+            <w:vAlign w:val="center"/>
+          </w:tcPr>
+          <w:p>
+            <w:pPr>
+              <w:jc w:val="center"/>
+              <w:rPr>
+                <w:rFonts w:ascii="Times New Roman" w:hAnsi="Times New Roman" w:cs="Times New Roman"/>
+              </w:rPr>
+            </w:pPr>
+            <w:r>
+              <w:rPr>
+                <w:rFonts w:ascii="Times New Roman" w:hAnsi="Times New Roman" w:cs="Times New Roman"/>
+              </w:rPr>
+              <w:t>BUKU</w:t>
+            </w:r>
+          </w:p>
+        </w:tc>
+      </w:tr>
+      <w:tr>
+        <w:trPr>
+          <w:trHeight w:val="440"/>
+        </w:trPr>
+        <w:tc>
+          <w:tcPr>
+            <w:tcW w:w="3401" w:type="dxa"/>
+          </w:tcPr>
+          <w:p>
+            <w:pPr>
+              <w:rPr>
+                <w:rFonts w:ascii="Times New Roman" w:hAnsi="Times New Roman" w:cs="Times New Roman"/>
+              </w:rPr>
+            </w:pPr>
+            <w:r>
+              <w:rPr>
+                <w:rFonts w:ascii="Times New Roman" w:hAnsi="Times New Roman" w:cs="Times New Roman"/>
+              </w:rPr>
+              <w:t>Buku Tulis</w:t>
+            </w:r>
+          </w:p>
+          <w:p>
+            <w:pPr>
+              <w:rPr>
+                <w:rFonts w:ascii="Times New Roman" w:hAnsi="Times New Roman" w:cs="Times New Roman"/>
+              </w:rPr>
+            </w:pPr>
+            <w:r>
+              <w:rPr>
+                <w:rFonts w:ascii="Times New Roman" w:hAnsi="Times New Roman" w:cs="Times New Roman"/>
+              </w:rPr>
+              <w:t>Penulis</w:t>
+            </w:r>
+          </w:p>
+          <w:p>
+            <w:pPr>
+              <w:rPr>
+                <w:rFonts w:ascii="Times New Roman" w:hAnsi="Times New Roman" w:cs="Times New Roman"/>
+              </w:rPr>
+            </w:pPr>
+            <w:r>
+              <w:rPr>
+                <w:rFonts w:ascii="Times New Roman" w:hAnsi="Times New Roman" w:cs="Times New Roman"/>
+              </w:rPr>
+              <w:t>Waktu</w:t>
+            </w:r>
+          </w:p>
+        </w:tc>
+      </w:tr>
+      <w:tr>
+        <w:trPr>
+          <w:trHeight w:val="728"/>
+        </w:trPr>
+        <w:tc>
+          <w:tcPr>
+            <w:tcW w:w="3401" w:type="dxa"/>
+          </w:tcPr>
+          <w:p>
+            <w:pPr>
+              <w:rPr>
+                <w:rFonts w:ascii="Times New Roman" w:hAnsi="Times New Roman" w:cs="Times New Roman"/>
+              </w:rPr>
+            </w:pPr>
+            <w:r>
+              <w:rPr>
+                <w:rFonts w:ascii="Times New Roman" w:hAnsi="Times New Roman" w:cs="Times New Roman"/>
+              </w:rPr>
+              <w:t>halaman()</w:t>
+            </w:r>
+          </w:p>
+          <w:p>
+            <w:pPr>
+              <w:rPr>
+                <w:rFonts w:ascii="Times New Roman" w:hAnsi="Times New Roman" w:cs="Times New Roman"/>
+              </w:rPr>
+            </w:pPr>
+            <w:r>
+              <w:rPr>
+                <w:rFonts w:ascii="Times New Roman" w:hAnsi="Times New Roman" w:cs="Times New Roman"/>
+              </w:rPr>
+              <w:t>hari()</w:t>
+            </w:r>
+          </w:p>
+          <w:p>
+            <w:pPr>
+              <w:rPr>
+                <w:rFonts w:ascii="Times New Roman" w:hAnsi="Times New Roman" w:cs="Times New Roman"/>
+              </w:rPr>
+            </w:pPr>
+            <w:r>
+              <w:rPr>
+                <w:rFonts w:ascii="Times New Roman" w:hAnsi="Times New Roman" w:cs="Times New Roman"/>
+              </w:rPr>
+              <w:t>kecepatan()</w:t>
+            </w:r>
+          </w:p>
+          <w:p>
+            <w:pPr>
+              <w:rPr>
+                <w:rFonts w:ascii="Times New Roman" w:hAnsi="Times New Roman" w:cs="Times New Roman"/>
+              </w:rPr>
+            </w:pPr>
+            <w:r>
+              <w:rPr>
+                <w:rFonts w:ascii="Times New Roman" w:hAnsi="Times New Roman" w:cs="Times New Roman"/>
+              </w:rPr>
+              <w:t>keluaran()</w:t>
+            </w:r>
+          </w:p>
+        </w:tc>
+      </w:tr>
+    </w:tbl>
+    <w:p>
+      <w:pPr>
+        <w:spacing w:after="0" w:line="240" w:lineRule="auto"/>
+        <w:rPr>
+          <w:rFonts w:ascii="Times New Roman" w:hAnsi="Times New Roman" w:cs="Times New Roman"/>
+        </w:rPr>
+      </w:pPr>
+    </w:p>
+    <w:p>
+      <w:pPr>
+        <w:spacing w:after="0" w:line="240" w:lineRule="auto"/>
+        <w:rPr>
+          <w:rFonts w:ascii="Times New Roman" w:hAnsi="Times New Roman" w:cs="Times New Roman"/>
+        </w:rPr>
+      </w:pPr>
+      <w:r>
+        <w:rPr>
+          <w:rFonts w:ascii="Times New Roman" w:hAnsi="Times New Roman" w:cs="Times New Roman"/>
+        </w:rPr>
+        <w:tab/>
+      </w:r>
+      <w:r>
+        <w:rPr>
+          <w:rFonts w:ascii="Times New Roman" w:hAnsi="Times New Roman" w:cs="Times New Roman"/>
+        </w:rPr>
+        <w:tab/>
+      </w:r>
+    </w:p>
+    <w:p>
+      <w:pPr>
+        <w:spacing w:after="0" w:line="240" w:lineRule="auto"/>
+        <w:rPr>
+          <w:rFonts w:ascii="Times New Roman" w:hAnsi="Times New Roman" w:cs="Times New Roman"/>
+        </w:rPr>
+      </w:pPr>
+    </w:p>
+    <w:p>
+      <w:pPr>
+        <w:spacing w:after="0" w:line="240" w:lineRule="auto"/>
+        <w:rPr>
+          <w:rFonts w:ascii="Times New Roman" w:hAnsi="Times New Roman" w:cs="Times New Roman"/>
+          <w:b/>
+          <w:sz w:val="24"/>
+        </w:rPr>
+      </w:pPr>
+    </w:p>
+    <w:p>
+      <w:pPr>
+        <w:pStyle w:val="ListParagraph"/>
+        <w:spacing w:after="0" w:line="240" w:lineRule="auto"/>
+        <w:ind w:left="284"/>
+        <w:rPr>
+          <w:rFonts w:ascii="Times New Roman" w:hAnsi="Times New Roman" w:cs="Times New Roman"/>
+          <w:b/>
+          <w:sz w:val="24"/>
+        </w:rPr>
+      </w:pPr>
+    </w:p>
+    <w:p>
+      <w:pPr>
+        <w:pStyle w:val="ListParagraph"/>
+        <w:spacing w:after="0" w:line="240" w:lineRule="auto"/>
+        <w:ind w:left="284"/>
+        <w:rPr>
+          <w:rFonts w:ascii="Times New Roman" w:hAnsi="Times New Roman" w:cs="Times New Roman"/>
+          <w:b/>
+          <w:sz w:val="24"/>
+        </w:rPr>
+      </w:pPr>
+    </w:p>
+    <w:p>
+      <w:pPr>
+        <w:pStyle w:val="ListParagraph"/>
+        <w:spacing w:after="0" w:line="240" w:lineRule="auto"/>
+        <w:ind w:left="284"/>
+        <w:rPr>
+          <w:rFonts w:ascii="Times New Roman" w:hAnsi="Times New Roman" w:cs="Times New Roman"/>
+          <w:b/>
+          <w:sz w:val="24"/>
+        </w:rPr>
+      </w:pPr>
+    </w:p>
+    <w:p>
+      <w:pPr>
+        <w:pStyle w:val="ListParagraph"/>
+        <w:spacing w:after="0" w:line="240" w:lineRule="auto"/>
+        <w:ind w:left="284"/>
+        <w:rPr>
+          <w:rFonts w:ascii="Times New Roman" w:hAnsi="Times New Roman" w:cs="Times New Roman"/>
+          <w:b/>
+          <w:sz w:val="24"/>
+        </w:rPr>
+      </w:pPr>
+    </w:p>
+    <w:p>
+      <w:pPr>
+        <w:pStyle w:val="ListParagraph"/>
+        <w:spacing w:after="0" w:line="240" w:lineRule="auto"/>
+        <w:ind w:left="284"/>
+        <w:rPr>
+          <w:rFonts w:ascii="Times New Roman" w:hAnsi="Times New Roman" w:cs="Times New Roman"/>
+          <w:b/>
+          <w:sz w:val="24"/>
+        </w:rPr>
+      </w:pPr>
+    </w:p>
+    <w:p>
+      <w:pPr>
+        <w:spacing w:after="0" w:line="240" w:lineRule="auto"/>
+        <w:rPr>
+          <w:rFonts w:ascii="Times New Roman" w:hAnsi="Times New Roman" w:cs="Times New Roman"/>
+          <w:b/>
+          <w:sz w:val="24"/>
+        </w:rPr>
+      </w:pPr>
+    </w:p>
+    <w:p>
+      <w:pPr>
+        <w:spacing w:after="0" w:line="240" w:lineRule="auto"/>
+        <w:rPr>
+          <w:rFonts w:ascii="Times New Roman" w:hAnsi="Times New Roman" w:cs="Times New Roman"/>
+        </w:rPr>
+      </w:pPr>
+      <w:r>
+        <w:rPr>
+          <w:rFonts w:ascii="Times New Roman" w:hAnsi="Times New Roman" w:cs="Times New Roman"/>
+        </w:rPr>
+        <w:t>Rumus Perhitungan:</w:t>
+      </w:r>
+    </w:p>
+    <w:p>
+      <w:pPr>
+        <w:spacing w:after="0" w:line="240" w:lineRule="auto"/>
+        <w:ind w:firstLine="284"/>
+        <w:rPr>
+          <w:rFonts w:ascii="Times New Roman" w:hAnsi="Times New Roman" w:cs="Times New Roman"/>
+        </w:rPr>
+      </w:pPr>
+      <w:r>
+        <w:rPr>
+          <w:rFonts w:ascii="Times New Roman" w:hAnsi="Times New Roman" w:cs="Times New Roman"/>
+        </w:rPr>
+        <w:t>*Lama menghabiskan satu buku = T</w:t>
+      </w:r>
+    </w:p>
+    <w:p>
+      <w:pPr>
+        <w:pStyle w:val="ListParagraph"/>
+        <w:spacing w:after="0" w:line="240" w:lineRule="auto"/>
+        <w:ind w:left="284"/>
+        <w:rPr>
+          <w:rFonts w:ascii="Times New Roman" w:hAnsi="Times New Roman" w:cs="Times New Roman"/>
+        </w:rPr>
+      </w:pPr>
+      <w:r>
+        <w:rPr>
+          <w:rFonts w:ascii="Times New Roman" w:hAnsi="Times New Roman" w:cs="Times New Roman"/>
+        </w:rPr>
+        <w:t xml:space="preserve">*Banyak lembar      </w:t>
+      </w:r>
+      <w:r>
+        <w:rPr>
+          <w:rFonts w:ascii="Times New Roman" w:hAnsi="Times New Roman" w:cs="Times New Roman"/>
+        </w:rPr>
+        <w:tab/>
+      </w:r>
+      <w:r>
+        <w:rPr>
+          <w:rFonts w:ascii="Times New Roman" w:hAnsi="Times New Roman" w:cs="Times New Roman"/>
+        </w:rPr>
+        <w:tab/>
+        <w:t xml:space="preserve">  </w:t>
+      </w:r>
+      <w:r>
+        <w:rPr>
+          <w:rFonts w:ascii="Times New Roman" w:hAnsi="Times New Roman" w:cs="Times New Roman"/>
+        </w:rPr>
+        <w:t xml:space="preserve">    </w:t>
+      </w:r>
+      <w:r>
+        <w:rPr>
+          <w:rFonts w:ascii="Times New Roman" w:hAnsi="Times New Roman" w:cs="Times New Roman"/>
+        </w:rPr>
+        <w:t>=</w:t>
+      </w:r>
+      <w:r>
+        <w:rPr>
+          <w:rFonts w:ascii="Times New Roman" w:hAnsi="Times New Roman" w:cs="Times New Roman"/>
+        </w:rPr>
+        <w:t xml:space="preserve"> </w:t>
+      </w:r>
+      <w:r>
+        <w:rPr>
+          <w:rFonts w:ascii="Times New Roman" w:hAnsi="Times New Roman" w:cs="Times New Roman"/>
+        </w:rPr>
+        <w:t>n</w:t>
+      </w:r>
+    </w:p>
+    <w:p>
+      <w:pPr>
+        <w:pStyle w:val="ListParagraph"/>
+        <w:spacing w:after="0" w:line="240" w:lineRule="auto"/>
+        <w:ind w:left="284"/>
+        <w:rPr>
+          <w:rFonts w:ascii="Times New Roman" w:hAnsi="Times New Roman" w:cs="Times New Roman"/>
+        </w:rPr>
+      </w:pPr>
+      <w:r>
+        <w:rPr>
+          <w:rFonts w:ascii="Times New Roman" w:hAnsi="Times New Roman" w:cs="Times New Roman"/>
+        </w:rPr>
+        <w:t xml:space="preserve">*kecepatan menulis </w:t>
+      </w:r>
+      <w:r>
+        <w:rPr>
+          <w:rFonts w:ascii="Times New Roman" w:hAnsi="Times New Roman" w:cs="Times New Roman"/>
+        </w:rPr>
+        <w:tab/>
+      </w:r>
+      <w:r>
+        <w:rPr>
+          <w:rFonts w:ascii="Times New Roman" w:hAnsi="Times New Roman" w:cs="Times New Roman"/>
+        </w:rPr>
+        <w:tab/>
+        <w:t xml:space="preserve">  </w:t>
+      </w:r>
+      <w:r>
+        <w:rPr>
+          <w:rFonts w:ascii="Times New Roman" w:hAnsi="Times New Roman" w:cs="Times New Roman"/>
+        </w:rPr>
+        <w:t xml:space="preserve">    </w:t>
+      </w:r>
+      <w:r>
+        <w:rPr>
+          <w:rFonts w:ascii="Times New Roman" w:hAnsi="Times New Roman" w:cs="Times New Roman"/>
+        </w:rPr>
+        <w:t>=</w:t>
+      </w:r>
+      <w:r>
+        <w:rPr>
+          <w:rFonts w:ascii="Times New Roman" w:hAnsi="Times New Roman" w:cs="Times New Roman"/>
+        </w:rPr>
+        <w:t xml:space="preserve"> </w:t>
+      </w:r>
+      <w:r>
+        <w:rPr>
+          <w:rFonts w:ascii="Times New Roman" w:hAnsi="Times New Roman" w:cs="Times New Roman"/>
+        </w:rPr>
+        <w:t>v (100kata/hari)</w:t>
+      </w:r>
+    </w:p>
+    <w:p>
+      <w:pPr>
+        <w:pStyle w:val="ListParagraph"/>
+        <w:spacing w:after="0" w:line="240" w:lineRule="auto"/>
+        <w:ind w:left="284"/>
+        <w:rPr>
+          <w:rFonts w:ascii="Times New Roman" w:hAnsi="Times New Roman" w:cs="Times New Roman"/>
+        </w:rPr>
+      </w:pPr>
+      <w:r>
+        <w:rPr>
+          <w:rFonts w:ascii="Times New Roman" w:hAnsi="Times New Roman" w:cs="Times New Roman"/>
+        </w:rPr>
+        <w:t>*</w:t>
+      </w:r>
+      <w:r>
+        <w:rPr>
+          <w:rFonts w:ascii="Times New Roman" w:hAnsi="Times New Roman" w:cs="Times New Roman"/>
+        </w:rPr>
+        <w:t xml:space="preserve">kapasitas hal         </w:t>
+      </w:r>
+      <w:r>
+        <w:rPr>
+          <w:rFonts w:ascii="Times New Roman" w:hAnsi="Times New Roman" w:cs="Times New Roman"/>
+        </w:rPr>
+        <w:tab/>
+      </w:r>
+      <w:r>
+        <w:rPr>
+          <w:rFonts w:ascii="Times New Roman" w:hAnsi="Times New Roman" w:cs="Times New Roman"/>
+        </w:rPr>
+        <w:tab/>
+        <w:t xml:space="preserve">  </w:t>
+      </w:r>
+      <w:r>
+        <w:rPr>
+          <w:rFonts w:ascii="Times New Roman" w:hAnsi="Times New Roman" w:cs="Times New Roman"/>
+        </w:rPr>
+        <w:t xml:space="preserve">    </w:t>
+      </w:r>
+      <w:r>
+        <w:rPr>
+          <w:rFonts w:ascii="Times New Roman" w:hAnsi="Times New Roman" w:cs="Times New Roman"/>
+        </w:rPr>
+        <w:t>=</w:t>
+      </w:r>
+      <w:r>
+        <w:rPr>
+          <w:rFonts w:ascii="Times New Roman" w:hAnsi="Times New Roman" w:cs="Times New Roman"/>
+        </w:rPr>
+        <w:t xml:space="preserve"> </w:t>
+      </w:r>
+      <w:r>
+        <w:rPr>
+          <w:rFonts w:ascii="Times New Roman" w:hAnsi="Times New Roman" w:cs="Times New Roman"/>
+        </w:rPr>
+        <w:t>k(200 kata=1 halaman)</w:t>
+      </w:r>
+    </w:p>
+    <w:p>
+      <w:pPr>
+        <w:spacing w:after="0" w:line="240" w:lineRule="auto"/>
+        <w:rPr>
+          <w:rFonts w:ascii="Times New Roman" w:hAnsi="Times New Roman" w:cs="Times New Roman"/>
+        </w:rPr>
+      </w:pPr>
+      <w:r>
+        <w:rPr>
+          <w:rFonts w:ascii="Times New Roman" w:hAnsi="Times New Roman" w:cs="Times New Roman"/>
+        </w:rPr>
+        <w:t>Maka Rumus Perhitungannya :</w:t>
+      </w:r>
+    </w:p>
+    <w:p>
+      <w:pPr>
+        <w:pStyle w:val="ListParagraph"/>
+        <w:spacing w:after="0" w:line="240" w:lineRule="auto"/>
+        <w:ind w:left="1724" w:firstLine="436"/>
+        <w:rPr>
+          <w:rFonts w:ascii="Times New Roman" w:hAnsi="Times New Roman" w:cs="Times New Roman"/>
+        </w:rPr>
+      </w:pPr>
+    </w:p>
+    <w:p>
+      <w:pPr>
+        <w:pStyle w:val="ListParagraph"/>
+        <w:spacing w:after="0" w:line="240" w:lineRule="auto"/>
+        <w:ind w:left="2444"/>
+        <w:rPr>
+          <w:rFonts w:ascii="Times New Roman" w:hAnsi="Times New Roman" w:cs="Times New Roman"/>
+        </w:rPr>
+      </w:pPr>
+      <w:r>
+        <w:rPr>
+          <w:rFonts w:ascii="Times New Roman" w:hAnsi="Times New Roman" w:cs="Times New Roman"/>
+        </w:rPr>
+        <w:t>T=(n*k)/v</w:t>
+      </w:r>
+    </w:p>
+    <w:p>
+      <w:pPr>
+        <w:pStyle w:val="ListParagraph"/>
+        <w:spacing w:after="0" w:line="240" w:lineRule="auto"/>
+        <w:ind w:left="2444"/>
+        <w:rPr>
+          <w:rFonts w:ascii="Times New Roman" w:hAnsi="Times New Roman" w:cs="Times New Roman"/>
+        </w:rPr>
+      </w:pPr>
+    </w:p>
+    <w:p>
+      <w:pPr>
+        <w:pStyle w:val="ListParagraph"/>
+        <w:spacing w:after="0" w:line="240" w:lineRule="auto"/>
+        <w:ind w:left="2444"/>
+        <w:rPr>
+          <w:rFonts w:ascii="Times New Roman" w:hAnsi="Times New Roman" w:cs="Times New Roman"/>
+        </w:rPr>
+      </w:pPr>
+    </w:p>
+    <w:p>
+      <w:pPr>
+        <w:pStyle w:val="ListParagraph"/>
+        <w:spacing w:after="0" w:line="240" w:lineRule="auto"/>
+        <w:ind w:left="2444"/>
+        <w:rPr>
+          <w:rFonts w:ascii="Times New Roman" w:hAnsi="Times New Roman" w:cs="Times New Roman"/>
+        </w:rPr>
+      </w:pPr>
+    </w:p>
+    <w:p>
+      <w:pPr>
+        <w:pStyle w:val="ListParagraph"/>
+        <w:spacing w:after="0" w:line="240" w:lineRule="auto"/>
+        <w:ind w:left="2444"/>
+        <w:rPr>
+          <w:rFonts w:ascii="Times New Roman" w:hAnsi="Times New Roman" w:cs="Times New Roman"/>
+        </w:rPr>
+      </w:pPr>
+    </w:p>
+    <w:p>
+      <w:pPr>
+        <w:pStyle w:val="ListParagraph"/>
+        <w:spacing w:after="0" w:line="240" w:lineRule="auto"/>
+        <w:ind w:left="2444"/>
+        <w:rPr>
+          <w:rFonts w:ascii="Times New Roman" w:hAnsi="Times New Roman" w:cs="Times New Roman"/>
+        </w:rPr>
+      </w:pPr>
+    </w:p>
+    <w:p>
+      <w:pPr>
+        <w:pStyle w:val="ListParagraph"/>
+        <w:spacing w:after="0" w:line="240" w:lineRule="auto"/>
+        <w:ind w:left="2444"/>
+        <w:rPr>
+          <w:rFonts w:ascii="Times New Roman" w:hAnsi="Times New Roman" w:cs="Times New Roman"/>
+        </w:rPr>
+      </w:pPr>
+    </w:p>
+    <w:p>
+      <w:pPr>
+        <w:pStyle w:val="ListParagraph"/>
+        <w:spacing w:after="0" w:line="240" w:lineRule="auto"/>
+        <w:ind w:left="2444"/>
+        <w:rPr>
+          <w:rFonts w:ascii="Times New Roman" w:hAnsi="Times New Roman" w:cs="Times New Roman"/>
+        </w:rPr>
+      </w:pPr>
+    </w:p>
+    <w:p>
+      <w:pPr>
+        <w:pStyle w:val="ListParagraph"/>
+        <w:spacing w:after="0" w:line="240" w:lineRule="auto"/>
+        <w:ind w:left="2444"/>
+        <w:rPr>
+          <w:rFonts w:ascii="Times New Roman" w:hAnsi="Times New Roman" w:cs="Times New Roman"/>
+        </w:rPr>
+      </w:pPr>
+    </w:p>
+    <w:p>
+      <w:pPr>
+        <w:pStyle w:val="ListParagraph"/>
+        <w:spacing w:after="0" w:line="240" w:lineRule="auto"/>
+        <w:ind w:left="2444"/>
+        <w:rPr>
+          <w:rFonts w:ascii="Times New Roman" w:hAnsi="Times New Roman" w:cs="Times New Roman"/>
+        </w:rPr>
+      </w:pPr>
+    </w:p>
+    <w:p>
+      <w:pPr>
+        <w:pStyle w:val="ListParagraph"/>
+        <w:spacing w:after="0" w:line="240" w:lineRule="auto"/>
+        <w:ind w:left="2444"/>
+        <w:rPr>
+          <w:rFonts w:ascii="Times New Roman" w:hAnsi="Times New Roman" w:cs="Times New Roman"/>
+        </w:rPr>
+      </w:pPr>
+    </w:p>
+    <w:p>
+      <w:pPr>
+        <w:pStyle w:val="ListParagraph"/>
+        <w:spacing w:after="0" w:line="240" w:lineRule="auto"/>
+        <w:ind w:left="2444"/>
+        <w:rPr>
+          <w:rFonts w:ascii="Times New Roman" w:hAnsi="Times New Roman" w:cs="Times New Roman"/>
+        </w:rPr>
+      </w:pPr>
+    </w:p>
+    <w:p>
+      <w:pPr>
+        <w:pStyle w:val="ListParagraph"/>
+        <w:spacing w:after="0" w:line="240" w:lineRule="auto"/>
+        <w:ind w:left="2444"/>
+        <w:rPr>
+          <w:rFonts w:ascii="Times New Roman" w:hAnsi="Times New Roman" w:cs="Times New Roman"/>
+        </w:rPr>
+      </w:pPr>
+    </w:p>
+    <w:p>
+      <w:pPr>
+        <w:pStyle w:val="ListParagraph"/>
+        <w:spacing w:after="0" w:line="240" w:lineRule="auto"/>
+        <w:ind w:left="2444"/>
+        <w:rPr>
+          <w:rFonts w:ascii="Times New Roman" w:hAnsi="Times New Roman" w:cs="Times New Roman"/>
+        </w:rPr>
+      </w:pPr>
+    </w:p>
+    <w:p>
+      <w:pPr>
+        <w:pStyle w:val="ListParagraph"/>
+        <w:spacing w:after="0" w:line="240" w:lineRule="auto"/>
+        <w:ind w:left="2444"/>
+        <w:rPr>
+          <w:rFonts w:ascii="Times New Roman" w:hAnsi="Times New Roman" w:cs="Times New Roman"/>
+        </w:rPr>
+      </w:pPr>
+    </w:p>
+    <w:p>
+      <w:pPr>
+        <w:pStyle w:val="ListParagraph"/>
+        <w:spacing w:after="0" w:line="240" w:lineRule="auto"/>
+        <w:ind w:left="2444"/>
+        <w:rPr>
+          <w:rFonts w:ascii="Times New Roman" w:hAnsi="Times New Roman" w:cs="Times New Roman"/>
+        </w:rPr>
+      </w:pPr>
+    </w:p>
+    <w:p>
+      <w:pPr>
+        <w:pStyle w:val="ListParagraph"/>
+        <w:spacing w:after="0" w:line="240" w:lineRule="auto"/>
+        <w:ind w:left="2444"/>
+        <w:rPr>
+          <w:rFonts w:ascii="Times New Roman" w:hAnsi="Times New Roman" w:cs="Times New Roman"/>
+        </w:rPr>
+      </w:pPr>
+    </w:p>
+    <w:p>
+      <w:pPr>
+        <w:pStyle w:val="ListParagraph"/>
+        <w:spacing w:after="0" w:line="240" w:lineRule="auto"/>
+        <w:ind w:left="2444"/>
+        <w:rPr>
+          <w:rFonts w:ascii="Times New Roman" w:hAnsi="Times New Roman" w:cs="Times New Roman"/>
+        </w:rPr>
+      </w:pPr>
+    </w:p>
+    <w:p>
+      <w:pPr>
+        <w:pStyle w:val="ListParagraph"/>
+        <w:spacing w:after="0" w:line="240" w:lineRule="auto"/>
+        <w:ind w:left="2444"/>
+        <w:rPr>
+          <w:rFonts w:ascii="Times New Roman" w:hAnsi="Times New Roman" w:cs="Times New Roman"/>
+        </w:rPr>
+      </w:pPr>
+    </w:p>
+    <w:p>
+      <w:pPr>
+        <w:pStyle w:val="ListParagraph"/>
+        <w:spacing w:after="0" w:line="240" w:lineRule="auto"/>
+        <w:ind w:left="284"/>
+        <w:rPr>
+          <w:rFonts w:ascii="Times New Roman" w:hAnsi="Times New Roman" w:cs="Times New Roman"/>
+          <w:b/>
+          <w:sz w:val="24"/>
+        </w:rPr>
+      </w:pPr>
+    </w:p>
+    <w:p>
+      <w:pPr>
+        <w:pStyle w:val="ListParagraph"/>
+        <w:spacing w:after="0" w:line="240" w:lineRule="auto"/>
+        <w:ind w:left="284"/>
+        <w:rPr>
+          <w:rFonts w:ascii="Times New Roman" w:hAnsi="Times New Roman" w:cs="Times New Roman"/>
+          <w:b/>
+          <w:sz w:val="24"/>
+        </w:rPr>
+      </w:pPr>
+    </w:p>
+    <w:p>
+      <w:pPr>
+        <w:pStyle w:val="ListParagraph"/>
         <w:spacing w:after="0" w:line="240" w:lineRule="auto"/>
         <w:ind w:left="284"/>
         <w:rPr>
@@ -11624,6 +12482,7 @@
           <w:sz w:val="24"/>
           <w:lang w:val="id-ID"/>
         </w:rPr>
+        <w:lastRenderedPageBreak/>
         <w:t>KESIMPULAN</w:t>
       </w:r>
     </w:p>
@@ -11765,7 +12624,7 @@
                   <a:blip r:embed="rId1">
                     <a:extLst>
                       <a:ext uri="{28A0092B-C50C-407E-A947-70E740481C1C}">
-                        <a14:useLocalDpi xmlns="" xmlns:wpc="http://schemas.microsoft.com/office/word/2010/wordprocessingCanvas" xmlns:mc="http://schemas.openxmlformats.org/markup-compatibility/2006" xmlns:o="urn:schemas-microsoft-com:office:office" xmlns:v="urn:schemas-microsoft-com:vml" xmlns:wp14="http://schemas.microsoft.com/office/word/2010/wordprocessingDrawing" xmlns:w10="urn:schemas-microsoft-com:office:word" xmlns:w="http://schemas.openxmlformats.org/wordprocessingml/2006/main" xmlns:w14="http://schemas.microsoft.com/office/word/2010/wordml" xmlns:w15="http://schemas.microsoft.com/office/word/2012/wordml" xmlns:wpg="http://schemas.microsoft.com/office/word/2010/wordprocessingGroup" xmlns:wpi="http://schemas.microsoft.com/office/word/2010/wordprocessingInk" xmlns:wps="http://schemas.microsoft.com/office/word/2010/wordprocessingShape" xmlns:a14="http://schemas.microsoft.com/office/drawing/2010/main" val="0"/>
+                        <a14:useLocalDpi xmlns:a14="http://schemas.microsoft.com/office/drawing/2010/main" xmlns:wps="http://schemas.microsoft.com/office/word/2010/wordprocessingShape" xmlns:wpi="http://schemas.microsoft.com/office/word/2010/wordprocessingInk" xmlns:wpg="http://schemas.microsoft.com/office/word/2010/wordprocessingGroup" xmlns:w15="http://schemas.microsoft.com/office/word/2012/wordml" xmlns:w14="http://schemas.microsoft.com/office/word/2010/wordml" xmlns:w="http://schemas.openxmlformats.org/wordprocessingml/2006/main" xmlns:w10="urn:schemas-microsoft-com:office:word" xmlns:wp14="http://schemas.microsoft.com/office/word/2010/wordprocessingDrawing" xmlns:v="urn:schemas-microsoft-com:vml" xmlns:o="urn:schemas-microsoft-com:office:office" xmlns:mc="http://schemas.openxmlformats.org/markup-compatibility/2006" xmlns:wpc="http://schemas.microsoft.com/office/word/2010/wordprocessingCanvas" xmlns="" val="0"/>
                       </a:ext>
                     </a:extLst>
                   </a:blip>
@@ -13725,7 +14584,7 @@
   <a:extraClrSchemeLst/>
   <a:extLst>
     <a:ext uri="{05A4C25C-085E-4340-85A3-A5531E510DB2}">
-      <thm15:themeFamily xmlns="" xmlns:thm15="http://schemas.microsoft.com/office/thememl/2012/main" name="Office Theme" id="{62F939B6-93AF-4DB8-9C6B-D6C7DFDC589F}" vid="{4A3C46E8-61CC-4603-A589-7422A47A8E4A}"/>
+      <thm15:themeFamily xmlns:thm15="http://schemas.microsoft.com/office/thememl/2012/main" xmlns="" name="Office Theme" id="{62F939B6-93AF-4DB8-9C6B-D6C7DFDC589F}" vid="{4A3C46E8-61CC-4603-A589-7422A47A8E4A}"/>
     </a:ext>
   </a:extLst>
 </a:theme>

</xml_diff>